<commit_message>
improved assignment 13 code
</commit_message>
<xml_diff>
--- a/Übung_13/Abgabe/Assignment_13 (Marco Prescher).docx
+++ b/Übung_13/Abgabe/Assignment_13 (Marco Prescher).docx
@@ -83,7 +83,15 @@
     </w:p>
     <w:p>
       <w:r>
-        <w:t>&lt;Docu&gt;</w:t>
+        <w:t>&lt;</w:t>
+      </w:r>
+      <w:proofErr w:type="spellStart"/>
+      <w:r>
+        <w:t>Docu</w:t>
+      </w:r>
+      <w:proofErr w:type="spellEnd"/>
+      <w:r>
+        <w:t>&gt;</w:t>
       </w:r>
     </w:p>
     <w:sectPr>
@@ -149,7 +157,7 @@
           <w:t>2</w:t>
         </w:r>
         <w:r>
-          <w:t>1</w:t>
+          <w:t>7</w:t>
         </w:r>
         <w:r>
           <w:t>.</w:t>

</xml_diff>